<commit_message>
remove brainstorming from word doc
</commit_message>
<xml_diff>
--- a/docs/JOANNEhw_t2_template.docx
+++ b/docs/JOANNEhw_t2_template.docx
@@ -3883,6 +3883,56 @@
         <w:rPr>
           <w:color w:val="7030A0"/>
         </w:rPr>
+        <w:t xml:space="preserve">FA </w:t>
+      </w:r>
+      <w:r>
+        <w:rPr>
+          <w:color w:val="000000" w:themeColor="text1"/>
+        </w:rPr>
+        <w:t xml:space="preserve">– </w:t>
+      </w:r>
+      <w:r>
+        <w:rPr>
+          <w:color w:val="000000" w:themeColor="text1"/>
+        </w:rPr>
+        <w:t>It is impossible for there to be positions remaini</w:t>
+      </w:r>
+      <w:r>
+        <w:rPr>
+          <w:color w:val="000000" w:themeColor="text1"/>
+        </w:rPr>
+        <w:t>ng with the emps array being full.</w:t>
+      </w:r>
+      <w:r>
+        <w:rPr>
+          <w:color w:val="000000" w:themeColor="text1"/>
+        </w:rPr>
+        <w:t xml:space="preserve"> </w:t>
+      </w:r>
+    </w:p>
+    <w:p>
+      <w:r>
+        <w:rPr>
+          <w:color w:val="5B9BD5" w:themeColor="accent1"/>
+        </w:rPr>
+        <w:t>PR</w:t>
+      </w:r>
+      <w:r>
+        <w:rPr>
+          <w:color w:val="00B050"/>
+        </w:rPr>
+        <w:t>F</w:t>
+      </w:r>
+      <w:r>
+        <w:rPr>
+          <w:color w:val="FF0000"/>
+        </w:rPr>
+        <w:t>NN</w:t>
+      </w:r>
+      <w:r>
+        <w:rPr>
+          <w:color w:val="7030A0"/>
+        </w:rPr>
         <w:t>FA</w:t>
       </w:r>
       <w:r>
@@ -3901,33 +3951,144 @@
         <w:rPr>
           <w:color w:val="000000" w:themeColor="text1"/>
         </w:rPr>
-        <w:t>It is impossible for there to be positions remaini</w:t>
+        <w:t>It is impossible for there to be positions remaining with the emps array being full.</w:t>
       </w:r>
       <w:r>
         <w:rPr>
           <w:color w:val="000000" w:themeColor="text1"/>
         </w:rPr>
-        <w:t>ng with the emps array being full.</w:t>
+        <w:t xml:space="preserve"> </w:t>
+      </w:r>
+    </w:p>
+    <w:p>
+      <w:pPr>
+        <w:rPr>
+          <w:color w:val="7030A0"/>
+        </w:rPr>
+      </w:pPr>
+      <w:r>
+        <w:rPr>
+          <w:color w:val="5B9BD5" w:themeColor="accent1"/>
+        </w:rPr>
+        <w:t>PR</w:t>
+      </w:r>
+      <w:r>
+        <w:rPr>
+          <w:color w:val="00B050"/>
+        </w:rPr>
+        <w:t>NF</w:t>
+      </w:r>
+      <w:r>
+        <w:rPr>
+          <w:color w:val="FF0000"/>
+        </w:rPr>
+        <w:t>NN</w:t>
+      </w:r>
+      <w:r>
+        <w:rPr>
+          <w:color w:val="7030A0"/>
+        </w:rPr>
+        <w:t>FA</w:t>
+      </w:r>
+      <w:r>
+        <w:rPr>
+          <w:color w:val="7030A0"/>
+        </w:rPr>
+        <w:t xml:space="preserve"> </w:t>
       </w:r>
       <w:r>
         <w:rPr>
           <w:color w:val="000000" w:themeColor="text1"/>
         </w:rPr>
+        <w:t>–</w:t>
+      </w:r>
+      <w:r>
+        <w:rPr>
+          <w:color w:val="000000" w:themeColor="text1"/>
+        </w:rPr>
+        <w:t xml:space="preserve"> If there are positions remaining and the </w:t>
+      </w:r>
+      <w:proofErr w:type="spellStart"/>
+      <w:r>
+        <w:rPr>
+          <w:color w:val="000000" w:themeColor="text1"/>
+        </w:rPr>
+        <w:t>emp</w:t>
+      </w:r>
+      <w:proofErr w:type="spellEnd"/>
+      <w:r>
+        <w:rPr>
+          <w:color w:val="000000" w:themeColor="text1"/>
+        </w:rPr>
+        <w:t xml:space="preserve"> is not null, then it should be successfully added.</w:t>
+      </w:r>
+    </w:p>
+    <w:p>
+      <w:pPr>
+        <w:rPr>
+          <w:color w:val="7030A0"/>
+        </w:rPr>
+      </w:pPr>
+      <w:r>
+        <w:rPr>
+          <w:color w:val="5B9BD5" w:themeColor="accent1"/>
+        </w:rPr>
+        <w:t>P</w:t>
+      </w:r>
+      <w:r>
+        <w:rPr>
+          <w:color w:val="00B050"/>
+        </w:rPr>
+        <w:t>NF</w:t>
+      </w:r>
+      <w:r>
+        <w:rPr>
+          <w:color w:val="FF0000"/>
+        </w:rPr>
+        <w:t>N</w:t>
+      </w:r>
+      <w:r>
+        <w:rPr>
+          <w:color w:val="7030A0"/>
+        </w:rPr>
+        <w:t>FA</w:t>
+      </w:r>
+      <w:r>
+        <w:rPr>
+          <w:color w:val="7030A0"/>
+        </w:rPr>
         <w:t xml:space="preserve"> </w:t>
       </w:r>
-    </w:p>
-    <w:p>
+      <w:r>
+        <w:rPr>
+          <w:color w:val="000000" w:themeColor="text1"/>
+        </w:rPr>
+        <w:t xml:space="preserve">– </w:t>
+      </w:r>
+      <w:r>
+        <w:rPr>
+          <w:color w:val="000000" w:themeColor="text1"/>
+        </w:rPr>
+        <w:t>It is impossible for there to be no positions remaining while the emps array is not full.</w:t>
+      </w:r>
+    </w:p>
+    <w:p>
+      <w:pPr>
+        <w:rPr>
+          <w:color w:val="000000" w:themeColor="text1"/>
+        </w:rPr>
+      </w:pPr>
       <w:r>
         <w:rPr>
           <w:color w:val="5B9BD5" w:themeColor="accent1"/>
         </w:rPr>
-        <w:t>PR</w:t>
+        <w:t>P</w:t>
       </w:r>
       <w:r>
         <w:rPr>
           <w:color w:val="00B050"/>
         </w:rPr>
-        <w:t>F</w:t>
+        <w:t>NF</w:t>
       </w:r>
       <w:r>
         <w:rPr>
@@ -3957,197 +4118,28 @@
         <w:rPr>
           <w:color w:val="000000" w:themeColor="text1"/>
         </w:rPr>
-        <w:t>It is impossible for there to be positions remaining with the emps array being full.</w:t>
-      </w:r>
-      <w:r>
+        <w:t>It is impossible for there to be no positions remaining while the emps array is not full.</w:t>
+      </w:r>
+    </w:p>
+    <w:p>
+      <w:pPr>
         <w:rPr>
           <w:color w:val="000000" w:themeColor="text1"/>
         </w:rPr>
-        <w:t xml:space="preserve"> </w:t>
-      </w:r>
-    </w:p>
-    <w:p>
-      <w:pPr>
-        <w:rPr>
-          <w:color w:val="7030A0"/>
-        </w:rPr>
-      </w:pPr>
-      <w:r>
-        <w:rPr>
-          <w:color w:val="5B9BD5" w:themeColor="accent1"/>
-        </w:rPr>
-        <w:t>PR</w:t>
-      </w:r>
-      <w:r>
-        <w:rPr>
-          <w:color w:val="00B050"/>
-        </w:rPr>
-        <w:t>NF</w:t>
-      </w:r>
-      <w:r>
-        <w:rPr>
-          <w:color w:val="FF0000"/>
-        </w:rPr>
-        <w:t>NN</w:t>
-      </w:r>
-      <w:r>
-        <w:rPr>
-          <w:color w:val="7030A0"/>
-        </w:rPr>
-        <w:t>FA</w:t>
-      </w:r>
-      <w:r>
-        <w:rPr>
-          <w:color w:val="7030A0"/>
-        </w:rPr>
-        <w:t xml:space="preserve"> </w:t>
-      </w:r>
-      <w:r>
+      </w:pPr>
+    </w:p>
+    <w:p>
+      <w:pPr>
         <w:rPr>
           <w:color w:val="000000" w:themeColor="text1"/>
         </w:rPr>
-        <w:t>–</w:t>
-      </w:r>
+      </w:pPr>
       <w:r>
         <w:rPr>
           <w:color w:val="000000" w:themeColor="text1"/>
         </w:rPr>
-        <w:t xml:space="preserve"> If there are positions remaining and the </w:t>
-      </w:r>
-      <w:proofErr w:type="spellStart"/>
-      <w:r>
-        <w:rPr>
-          <w:color w:val="000000" w:themeColor="text1"/>
-        </w:rPr>
-        <w:t>emp</w:t>
-      </w:r>
-      <w:proofErr w:type="spellEnd"/>
-      <w:r>
-        <w:rPr>
-          <w:color w:val="000000" w:themeColor="text1"/>
-        </w:rPr>
-        <w:t xml:space="preserve"> is not null, then it should be successfully added.</w:t>
-      </w:r>
-    </w:p>
-    <w:p>
-      <w:pPr>
-        <w:rPr>
-          <w:color w:val="7030A0"/>
-        </w:rPr>
-      </w:pPr>
-      <w:r>
-        <w:rPr>
-          <w:color w:val="5B9BD5" w:themeColor="accent1"/>
-        </w:rPr>
-        <w:t>P</w:t>
-      </w:r>
-      <w:r>
-        <w:rPr>
-          <w:color w:val="00B050"/>
-        </w:rPr>
-        <w:t>NF</w:t>
-      </w:r>
-      <w:r>
-        <w:rPr>
-          <w:color w:val="FF0000"/>
-        </w:rPr>
-        <w:t>N</w:t>
-      </w:r>
-      <w:r>
-        <w:rPr>
-          <w:color w:val="7030A0"/>
-        </w:rPr>
-        <w:t>FA</w:t>
-      </w:r>
-      <w:r>
-        <w:rPr>
-          <w:color w:val="7030A0"/>
-        </w:rPr>
-        <w:t xml:space="preserve"> </w:t>
-      </w:r>
-      <w:r>
-        <w:rPr>
-          <w:color w:val="000000" w:themeColor="text1"/>
-        </w:rPr>
-        <w:t xml:space="preserve">– </w:t>
-      </w:r>
-      <w:r>
-        <w:rPr>
-          <w:color w:val="000000" w:themeColor="text1"/>
-        </w:rPr>
-        <w:t>It is impossible for there to be no positions remaining while the emps array is not full.</w:t>
-      </w:r>
-    </w:p>
-    <w:p>
-      <w:pPr>
-        <w:rPr>
-          <w:color w:val="000000" w:themeColor="text1"/>
-        </w:rPr>
-      </w:pPr>
-      <w:r>
-        <w:rPr>
-          <w:color w:val="5B9BD5" w:themeColor="accent1"/>
-        </w:rPr>
-        <w:t>P</w:t>
-      </w:r>
-      <w:r>
-        <w:rPr>
-          <w:color w:val="00B050"/>
-        </w:rPr>
-        <w:t>NF</w:t>
-      </w:r>
-      <w:r>
-        <w:rPr>
-          <w:color w:val="FF0000"/>
-        </w:rPr>
-        <w:t>NN</w:t>
-      </w:r>
-      <w:r>
-        <w:rPr>
-          <w:color w:val="7030A0"/>
-        </w:rPr>
-        <w:t>FA</w:t>
-      </w:r>
-      <w:r>
-        <w:rPr>
-          <w:color w:val="7030A0"/>
-        </w:rPr>
-        <w:t xml:space="preserve"> </w:t>
-      </w:r>
-      <w:r>
-        <w:rPr>
-          <w:color w:val="000000" w:themeColor="text1"/>
-        </w:rPr>
-        <w:t xml:space="preserve">– </w:t>
-      </w:r>
-      <w:r>
-        <w:rPr>
-          <w:color w:val="000000" w:themeColor="text1"/>
-        </w:rPr>
-        <w:t>It is impossible for there to be no positions remaining while the emps array is not full.</w:t>
-      </w:r>
-    </w:p>
-    <w:p>
-      <w:pPr>
-        <w:rPr>
-          <w:color w:val="000000" w:themeColor="text1"/>
-        </w:rPr>
-      </w:pPr>
-    </w:p>
-    <w:p>
-      <w:pPr>
-        <w:rPr>
-          <w:color w:val="000000" w:themeColor="text1"/>
-        </w:rPr>
-      </w:pPr>
-      <w:r>
-        <w:rPr>
-          <w:color w:val="000000" w:themeColor="text1"/>
-        </w:rPr>
         <w:t>W</w:t>
       </w:r>
-      <w:bookmarkStart w:id="0" w:name="_GoBack"/>
-      <w:bookmarkEnd w:id="0"/>
       <w:r>
         <w:rPr>
           <w:color w:val="000000" w:themeColor="text1"/>
@@ -5956,712 +5948,9 @@
         <w:t xml:space="preserve">Following the 6 Steps of the CPM: </w:t>
       </w:r>
     </w:p>
-    <w:p/>
-    <w:p/>
-    <w:p>
-      <w:pPr>
-        <w:pStyle w:val="ListParagraph"/>
-        <w:numPr>
-          <w:ilvl w:val="0"/>
-          <w:numId w:val="14"/>
-        </w:numPr>
-      </w:pPr>
-      <w:r>
-        <w:t xml:space="preserve">The feature being tested is the AddEmp method, which can be abstractly thought of as the algorithmic feature responsible for “adding an Employee object to the Store”. </w:t>
-      </w:r>
-    </w:p>
-    <w:p>
-      <w:pPr>
-        <w:pStyle w:val="ListParagraph"/>
-        <w:numPr>
-          <w:ilvl w:val="0"/>
-          <w:numId w:val="14"/>
-        </w:numPr>
-        <w:rPr>
-          <w:color w:val="5B9BD5" w:themeColor="accent1"/>
-        </w:rPr>
-      </w:pPr>
-      <w:r>
-        <w:t xml:space="preserve">The </w:t>
-      </w:r>
-      <w:r>
-        <w:rPr>
-          <w:b/>
-          <w:sz w:val="28"/>
-        </w:rPr>
-        <w:t>input parameters</w:t>
-      </w:r>
-      <w:r>
-        <w:rPr>
-          <w:sz w:val="28"/>
-        </w:rPr>
-        <w:t xml:space="preserve"> </w:t>
-      </w:r>
-      <w:r>
-        <w:t xml:space="preserve">that this algorithm requires are the </w:t>
-      </w:r>
-      <w:r>
-        <w:rPr>
-          <w:color w:val="FF0000"/>
-        </w:rPr>
-        <w:t xml:space="preserve">Employee </w:t>
-      </w:r>
-      <w:r>
-        <w:t xml:space="preserve">object which is trying to be added to the Store, the </w:t>
-      </w:r>
-      <w:r>
-        <w:rPr>
-          <w:color w:val="00B050"/>
-        </w:rPr>
-        <w:t xml:space="preserve">array </w:t>
-      </w:r>
-      <w:r>
-        <w:t xml:space="preserve">used to contain Employees, and the </w:t>
-      </w:r>
-      <w:r>
-        <w:rPr>
-          <w:color w:val="5B9BD5" w:themeColor="accent1"/>
-        </w:rPr>
-        <w:t xml:space="preserve">numEmps </w:t>
-      </w:r>
-      <w:r>
-        <w:t xml:space="preserve">variable representing the number of Employees that are “currently in the Store”. For each input-parameter, we will describe the </w:t>
-      </w:r>
-      <w:r>
-        <w:rPr>
-          <w:b/>
-          <w:sz w:val="28"/>
-        </w:rPr>
-        <w:t>characteristics</w:t>
-      </w:r>
-      <w:r>
-        <w:t xml:space="preserve">. </w:t>
-      </w:r>
-      <w:r>
-        <w:rPr>
-          <w:color w:val="5B9BD5" w:themeColor="accent1"/>
-        </w:rPr>
-        <w:t>So, the most simple input is the numEmps variable. It is an integer so it ranges from  -2</w:t>
-      </w:r>
-      <w:r>
-        <w:rPr>
-          <w:color w:val="5B9BD5" w:themeColor="accent1"/>
-          <w:vertAlign w:val="superscript"/>
-        </w:rPr>
-        <w:t>32</w:t>
-      </w:r>
-      <w:r>
-        <w:rPr>
-          <w:color w:val="5B9BD5" w:themeColor="accent1"/>
-        </w:rPr>
-        <w:t xml:space="preserve"> to 2</w:t>
-      </w:r>
-      <w:r>
-        <w:rPr>
-          <w:color w:val="5B9BD5" w:themeColor="accent1"/>
-          <w:vertAlign w:val="superscript"/>
-        </w:rPr>
-        <w:t>32</w:t>
-      </w:r>
-      <w:r>
-        <w:rPr>
-          <w:color w:val="5B9BD5" w:themeColor="accent1"/>
-        </w:rPr>
-        <w:t xml:space="preserve"> , but we will only use a subset of those values, namely, values from [0, 20]. In addition, another characteristic of the integer data type is that it does not contain fractional parts, so it is a whole number. So, our range is from zero to twenty inclusive and is discrete not continuous. </w:t>
-      </w:r>
-      <w:r>
-        <w:rPr>
-          <w:color w:val="00B050"/>
-        </w:rPr>
-        <w:t xml:space="preserve">Next we can talk about the data structure holding the Employees, the array. It is an array so that means it’s size is immutable. It’s size will always be 20. The array is an Object so it is a reference type. In addition, the array is of type Employee. The array contains data of type Object, so it contains references, not primitive data. </w:t>
-      </w:r>
-      <w:r>
-        <w:rPr>
-          <w:color w:val="00B050"/>
-        </w:rPr>
-        <w:t xml:space="preserve">It contains references to Employee objects. Something interesting to note is that the array is sensitive because it’s size cannot change. The array can get full. The array can only have indices from 0 to 19. </w:t>
-      </w:r>
-      <w:r>
-        <w:rPr>
-          <w:color w:val="00B050"/>
-        </w:rPr>
-        <w:t xml:space="preserve">So any time the numEmps variable is used in </w:t>
-      </w:r>
-      <w:proofErr w:type="spellStart"/>
-      <w:r>
-        <w:rPr>
-          <w:color w:val="00B050"/>
-        </w:rPr>
-        <w:t>conjuction</w:t>
-      </w:r>
-      <w:proofErr w:type="spellEnd"/>
-      <w:r>
-        <w:rPr>
-          <w:color w:val="00B050"/>
-        </w:rPr>
-        <w:t xml:space="preserve"> with accessing this array or using it </w:t>
-      </w:r>
-      <w:proofErr w:type="spellStart"/>
-      <w:r>
-        <w:rPr>
-          <w:color w:val="00B050"/>
-        </w:rPr>
-        <w:t>somhow</w:t>
-      </w:r>
-      <w:proofErr w:type="spellEnd"/>
-      <w:r>
-        <w:rPr>
-          <w:color w:val="00B050"/>
-        </w:rPr>
-        <w:t xml:space="preserve">, it will need to be </w:t>
-      </w:r>
-      <w:proofErr w:type="spellStart"/>
-      <w:r>
-        <w:rPr>
-          <w:color w:val="00B050"/>
-        </w:rPr>
-        <w:t>decriminted</w:t>
-      </w:r>
-      <w:proofErr w:type="spellEnd"/>
-      <w:r>
-        <w:rPr>
-          <w:color w:val="00B050"/>
-        </w:rPr>
-        <w:t xml:space="preserve"> by a discrete amount ranging from [1-19]. </w:t>
-      </w:r>
-      <w:r>
-        <w:rPr>
-          <w:color w:val="00B050"/>
-        </w:rPr>
-        <w:t xml:space="preserve">Any negative index will not work. The array will have indices of interest: some indices will point to elements which are references to Employee objects. Some indices will point to elements that contain references to null objects. </w:t>
-      </w:r>
-      <w:r>
-        <w:rPr>
-          <w:color w:val="00B050"/>
-        </w:rPr>
-        <w:t xml:space="preserve">The special </w:t>
-      </w:r>
-      <w:proofErr w:type="spellStart"/>
-      <w:r>
-        <w:rPr>
-          <w:color w:val="00B050"/>
-        </w:rPr>
-        <w:t>incides</w:t>
-      </w:r>
-      <w:proofErr w:type="spellEnd"/>
-      <w:r>
-        <w:rPr>
-          <w:color w:val="00B050"/>
-        </w:rPr>
-        <w:t xml:space="preserve"> are always subject to change because emps can be added, emps can be removed, emps can be overwritten with emps, emps can be overwritten with null. </w:t>
-      </w:r>
-      <w:r>
-        <w:rPr>
-          <w:color w:val="00B050"/>
-        </w:rPr>
-        <w:t xml:space="preserve">If I add an </w:t>
-      </w:r>
-      <w:proofErr w:type="spellStart"/>
-      <w:r>
-        <w:rPr>
-          <w:color w:val="00B050"/>
-        </w:rPr>
-        <w:t>emp</w:t>
-      </w:r>
-      <w:proofErr w:type="spellEnd"/>
-      <w:r>
-        <w:rPr>
-          <w:color w:val="00B050"/>
-        </w:rPr>
-        <w:t xml:space="preserve">, then the interesting indices contain one more element, namely, one larger than the previously last element. </w:t>
-      </w:r>
-      <w:r>
-        <w:rPr>
-          <w:color w:val="FF0000"/>
-        </w:rPr>
-        <w:t>Since we’ve</w:t>
-      </w:r>
-      <w:r>
-        <w:rPr>
-          <w:color w:val="FF0000"/>
-        </w:rPr>
-        <w:t xml:space="preserve"> touched base on the array, we can talk about the Employee data type which is also an input parameter. The Employee data type is a subclass of Object. It is a reference type which means that any variable that I make for this Employee object is a reference to the Employee’s references to primitive data type. AKA, the Employee object is a reference to a group of primitive data types and other reference types. The Employee object has attributes which means that it has state. The employee’s state can vary from instant to instant. The state of the employee is initialized upon construction [instantiation] of the Employee object. The employee is not an immutable object because it has setters and behaviors that can alter its state. There are no conditions that prohibit when these behaviors/actions can be performed so the state of an employee is subject to change at any time. So, the state of the employee depends on the behaviors that it performs. The state of the employee is also subject to change depending on actions that the store class performs on the Employee object that can change </w:t>
-      </w:r>
-      <w:proofErr w:type="spellStart"/>
-      <w:r>
-        <w:rPr>
-          <w:color w:val="FF0000"/>
-        </w:rPr>
-        <w:t>it’s</w:t>
-      </w:r>
-      <w:proofErr w:type="spellEnd"/>
-      <w:r>
-        <w:rPr>
-          <w:color w:val="FF0000"/>
-        </w:rPr>
-        <w:t xml:space="preserve"> state. </w:t>
-      </w:r>
-      <w:r>
-        <w:rPr>
-          <w:color w:val="FF0000"/>
-        </w:rPr>
-        <w:t xml:space="preserve">The state of the employee is changed when the </w:t>
-      </w:r>
-      <w:proofErr w:type="spellStart"/>
-      <w:r>
-        <w:rPr>
-          <w:color w:val="FF0000"/>
-        </w:rPr>
-        <w:t>newWeek</w:t>
-      </w:r>
-      <w:proofErr w:type="spellEnd"/>
-      <w:r>
-        <w:rPr>
-          <w:color w:val="FF0000"/>
-        </w:rPr>
-        <w:t xml:space="preserve"> method is called. The hours array is reset to all zeros. The state of the employee is changed when the </w:t>
-      </w:r>
-      <w:proofErr w:type="spellStart"/>
-      <w:r>
-        <w:rPr>
-          <w:color w:val="FF0000"/>
-        </w:rPr>
-        <w:t>mergeEmployee</w:t>
-      </w:r>
-      <w:proofErr w:type="spellEnd"/>
-      <w:r>
-        <w:rPr>
-          <w:color w:val="FF0000"/>
-        </w:rPr>
-        <w:t xml:space="preserve"> method is called because the array’s values are altered because they are combined with another employee’s hours. </w:t>
-      </w:r>
-      <w:r>
-        <w:rPr>
-          <w:color w:val="FF0000"/>
-        </w:rPr>
-        <w:t xml:space="preserve">The state of the employee is changed when the set hours method is called because the values in the hours array are overwritten in the specified index with the specified hours. From what I can tell, the Store cannot alter the state of the Employee. Why: because the Employee class does not have an association with the store. So, even though the </w:t>
-      </w:r>
-      <w:proofErr w:type="spellStart"/>
-      <w:r>
-        <w:rPr>
-          <w:color w:val="FF0000"/>
-        </w:rPr>
-        <w:t>Emp’s</w:t>
-      </w:r>
-      <w:proofErr w:type="spellEnd"/>
-      <w:r>
-        <w:rPr>
-          <w:color w:val="FF0000"/>
-        </w:rPr>
-        <w:t xml:space="preserve"> position, for example, is changed when the store adds/rems employees, the </w:t>
-      </w:r>
-      <w:proofErr w:type="spellStart"/>
-      <w:r>
-        <w:rPr>
-          <w:color w:val="FF0000"/>
-        </w:rPr>
-        <w:t>emp</w:t>
-      </w:r>
-      <w:proofErr w:type="spellEnd"/>
-      <w:r>
-        <w:rPr>
-          <w:color w:val="FF0000"/>
-        </w:rPr>
-        <w:t xml:space="preserve"> is oblivious to this since it does not contain a reference to the store class. ….. Those are just a few characteristics of the Employee input parameter. </w:t>
-      </w:r>
-      <w:r>
-        <w:rPr>
-          <w:color w:val="000000" w:themeColor="text1"/>
-        </w:rPr>
-        <w:t xml:space="preserve">Now we need to establish the </w:t>
-      </w:r>
-      <w:r>
-        <w:rPr>
-          <w:b/>
-          <w:color w:val="000000" w:themeColor="text1"/>
-          <w:sz w:val="28"/>
-        </w:rPr>
-        <w:t>categories</w:t>
-      </w:r>
-      <w:r>
-        <w:rPr>
-          <w:color w:val="000000" w:themeColor="text1"/>
-          <w:sz w:val="28"/>
-        </w:rPr>
-        <w:t xml:space="preserve"> </w:t>
-      </w:r>
-      <w:r>
-        <w:rPr>
-          <w:color w:val="000000" w:themeColor="text1"/>
-        </w:rPr>
-        <w:t xml:space="preserve">in which the three input-parameters belong. </w:t>
-      </w:r>
-      <w:r>
-        <w:rPr>
-          <w:color w:val="000000" w:themeColor="text1"/>
-        </w:rPr>
-        <w:t xml:space="preserve">The three parameters belong to distinct categories because the CPM argues that input parameters can be separated into categories. </w:t>
-      </w:r>
-      <w:r>
-        <w:rPr>
-          <w:color w:val="5B9BD5" w:themeColor="accent1"/>
-        </w:rPr>
-        <w:t xml:space="preserve">We will first identify the categories to which the numEmps integer can belong to. The categories are only consisting of values that are in the input domain of relevant cases. So, the </w:t>
-      </w:r>
-      <w:proofErr w:type="spellStart"/>
-      <w:r>
-        <w:rPr>
-          <w:color w:val="5B9BD5" w:themeColor="accent1"/>
-        </w:rPr>
-        <w:t>int</w:t>
-      </w:r>
-      <w:proofErr w:type="spellEnd"/>
-      <w:r>
-        <w:rPr>
-          <w:color w:val="5B9BD5" w:themeColor="accent1"/>
-        </w:rPr>
-        <w:t xml:space="preserve"> numEmps can be a positive whole number from 0 to 20 inclusive. We will split this range into a variety of categories. </w:t>
-      </w:r>
-      <w:r>
-        <w:rPr>
-          <w:color w:val="5B9BD5" w:themeColor="accent1"/>
-        </w:rPr>
-        <w:t xml:space="preserve">By inspection, three distinct categories are emerging for the numEmps variable. 1: if numEmps  = 0, then there are no employees in the store. This is a distinct case </w:t>
-      </w:r>
-      <w:r>
-        <w:rPr>
-          <w:color w:val="5B9BD5" w:themeColor="accent1"/>
-          <w:u w:val="single"/>
-        </w:rPr>
-        <w:t xml:space="preserve">because ………. there is nothing to work with so other </w:t>
-      </w:r>
-      <w:proofErr w:type="spellStart"/>
-      <w:r>
-        <w:rPr>
-          <w:color w:val="5B9BD5" w:themeColor="accent1"/>
-          <w:u w:val="single"/>
-        </w:rPr>
-        <w:t>meathods</w:t>
-      </w:r>
-      <w:proofErr w:type="spellEnd"/>
-      <w:r>
-        <w:rPr>
-          <w:color w:val="5B9BD5" w:themeColor="accent1"/>
-          <w:u w:val="single"/>
-        </w:rPr>
-        <w:t xml:space="preserve"> which are expecting emps and attributes/state from them will be affected….</w:t>
-      </w:r>
-      <w:r>
-        <w:rPr>
-          <w:color w:val="5B9BD5" w:themeColor="accent1"/>
-          <w:u w:val="single"/>
-        </w:rPr>
-        <w:t xml:space="preserve"> </w:t>
-      </w:r>
-      <w:r>
-        <w:rPr>
-          <w:color w:val="5B9BD5" w:themeColor="accent1"/>
-        </w:rPr>
-        <w:lastRenderedPageBreak/>
-        <w:t xml:space="preserve">Another category for the numEmps variable is if </w:t>
-      </w:r>
-      <w:r>
-        <w:rPr>
-          <w:color w:val="5B9BD5" w:themeColor="accent1"/>
-        </w:rPr>
-        <w:t xml:space="preserve">numEmps = </w:t>
-      </w:r>
-      <w:r>
-        <w:rPr>
-          <w:color w:val="5B9BD5" w:themeColor="accent1"/>
-        </w:rPr>
-        <w:t>[</w:t>
-      </w:r>
-      <w:r>
-        <w:rPr>
-          <w:color w:val="5B9BD5" w:themeColor="accent1"/>
-        </w:rPr>
-        <w:t>1,19). This</w:t>
-      </w:r>
-      <w:r>
-        <w:rPr>
-          <w:color w:val="5B9BD5" w:themeColor="accent1"/>
-        </w:rPr>
-        <w:t xml:space="preserve"> case might also include 20 for the value of numEmps. Another reason why this is an important category is because the emps array only contains references to null objects, this </w:t>
-      </w:r>
-      <w:proofErr w:type="spellStart"/>
-      <w:r>
-        <w:rPr>
-          <w:color w:val="5B9BD5" w:themeColor="accent1"/>
-        </w:rPr>
-        <w:t>meanst</w:t>
-      </w:r>
-      <w:proofErr w:type="spellEnd"/>
-      <w:r>
-        <w:rPr>
-          <w:color w:val="5B9BD5" w:themeColor="accent1"/>
-        </w:rPr>
-        <w:t xml:space="preserve"> that none of the indices are special and none of them will result in the return / retrieval of a non-null object. This could cause some </w:t>
-      </w:r>
-      <w:proofErr w:type="spellStart"/>
-      <w:r>
-        <w:rPr>
-          <w:color w:val="5B9BD5" w:themeColor="accent1"/>
-        </w:rPr>
-        <w:t>compoennents</w:t>
-      </w:r>
-      <w:proofErr w:type="spellEnd"/>
-      <w:r>
-        <w:rPr>
-          <w:color w:val="5B9BD5" w:themeColor="accent1"/>
-        </w:rPr>
-        <w:t>/behaviors of the system to fail and could lead to run time errors/</w:t>
-      </w:r>
-      <w:proofErr w:type="spellStart"/>
-      <w:r>
-        <w:rPr>
-          <w:color w:val="5B9BD5" w:themeColor="accent1"/>
-        </w:rPr>
-        <w:t>excpetions</w:t>
-      </w:r>
-      <w:proofErr w:type="spellEnd"/>
-      <w:r>
-        <w:rPr>
-          <w:color w:val="5B9BD5" w:themeColor="accent1"/>
-        </w:rPr>
-        <w:t>. This is a distinct case in and of itself and from numEmps = 0 because there are now at least one Employees in the store meaning that there is at least some state/</w:t>
-      </w:r>
-      <w:proofErr w:type="spellStart"/>
-      <w:r>
-        <w:rPr>
-          <w:color w:val="5B9BD5" w:themeColor="accent1"/>
-        </w:rPr>
-        <w:t>emp</w:t>
-      </w:r>
-      <w:proofErr w:type="spellEnd"/>
-      <w:r>
-        <w:rPr>
-          <w:color w:val="5B9BD5" w:themeColor="accent1"/>
-        </w:rPr>
-        <w:t xml:space="preserve">-data to play with, for the system to use, for the store/methods to perform  calculations on. Now, the emps array contains at least one reference to a </w:t>
-      </w:r>
-      <w:proofErr w:type="spellStart"/>
-      <w:r>
-        <w:rPr>
-          <w:color w:val="5B9BD5" w:themeColor="accent1"/>
-        </w:rPr>
-        <w:t>non null</w:t>
-      </w:r>
-      <w:proofErr w:type="spellEnd"/>
-      <w:r>
-        <w:rPr>
-          <w:color w:val="5B9BD5" w:themeColor="accent1"/>
-        </w:rPr>
-        <w:t xml:space="preserve"> object, so there are at least one interesting/special indices in the emps array meaning that it is less likely to use an index which leads to a null object. </w:t>
-      </w:r>
-      <w:r>
-        <w:rPr>
-          <w:color w:val="5B9BD5" w:themeColor="accent1"/>
-        </w:rPr>
-        <w:t xml:space="preserve">The final distinct category for the numEmps parameter is the category where numEmps = 20. This is a distinct category because it means that the array is full. This means that if another </w:t>
-      </w:r>
-      <w:proofErr w:type="spellStart"/>
-      <w:r>
-        <w:rPr>
-          <w:color w:val="5B9BD5" w:themeColor="accent1"/>
-        </w:rPr>
-        <w:t>emp</w:t>
-      </w:r>
-      <w:proofErr w:type="spellEnd"/>
-      <w:r>
-        <w:rPr>
-          <w:color w:val="5B9BD5" w:themeColor="accent1"/>
-        </w:rPr>
-        <w:t xml:space="preserve"> wants to be added, an </w:t>
-      </w:r>
-      <w:proofErr w:type="spellStart"/>
-      <w:r>
-        <w:rPr>
-          <w:color w:val="5B9BD5" w:themeColor="accent1"/>
-        </w:rPr>
-        <w:t>emp</w:t>
-      </w:r>
-      <w:proofErr w:type="spellEnd"/>
-      <w:r>
-        <w:rPr>
-          <w:color w:val="5B9BD5" w:themeColor="accent1"/>
-        </w:rPr>
-        <w:t xml:space="preserve"> must be overwritten with another </w:t>
-      </w:r>
-      <w:proofErr w:type="spellStart"/>
-      <w:r>
-        <w:rPr>
-          <w:color w:val="5B9BD5" w:themeColor="accent1"/>
-        </w:rPr>
-        <w:t>emp</w:t>
-      </w:r>
-      <w:proofErr w:type="spellEnd"/>
-      <w:r>
-        <w:rPr>
-          <w:color w:val="5B9BD5" w:themeColor="accent1"/>
-        </w:rPr>
-        <w:t xml:space="preserve">, an </w:t>
-      </w:r>
-      <w:proofErr w:type="spellStart"/>
-      <w:r>
-        <w:rPr>
-          <w:color w:val="5B9BD5" w:themeColor="accent1"/>
-        </w:rPr>
-        <w:t>emp</w:t>
-      </w:r>
-      <w:proofErr w:type="spellEnd"/>
-      <w:r>
-        <w:rPr>
-          <w:color w:val="5B9BD5" w:themeColor="accent1"/>
-        </w:rPr>
-        <w:t xml:space="preserve"> must be removed, or an </w:t>
-      </w:r>
-      <w:proofErr w:type="spellStart"/>
-      <w:r>
-        <w:rPr>
-          <w:color w:val="5B9BD5" w:themeColor="accent1"/>
-        </w:rPr>
-        <w:t>emp</w:t>
-      </w:r>
-      <w:proofErr w:type="spellEnd"/>
-      <w:r>
-        <w:rPr>
-          <w:color w:val="5B9BD5" w:themeColor="accent1"/>
-        </w:rPr>
-        <w:t xml:space="preserve"> must be overwritten by a null. </w:t>
-      </w:r>
-      <w:r>
-        <w:rPr>
-          <w:color w:val="5B9BD5" w:themeColor="accent1"/>
-          <w:u w:val="single"/>
-        </w:rPr>
-        <w:t>Also, it could maybe cause the array index to go out of bounds.? probably not.</w:t>
-      </w:r>
-      <w:r>
-        <w:rPr>
-          <w:color w:val="5B9BD5" w:themeColor="accent1"/>
-          <w:u w:val="single"/>
-        </w:rPr>
-        <w:t xml:space="preserve"> </w:t>
-      </w:r>
-      <w:r>
-        <w:rPr>
-          <w:color w:val="00B050"/>
-        </w:rPr>
-        <w:t xml:space="preserve">The next parameter to create categories for is the </w:t>
-      </w:r>
-      <w:r>
-        <w:rPr>
-          <w:color w:val="00B050"/>
-        </w:rPr>
-        <w:t xml:space="preserve">hours array. The hours array varies in the number of Employees that it contains and the state of the Employees. The hours array mainly is concerned with the number of hours that it contains indirectly through the Employees that it contains. The hours array can be split into three categories: empty, non-empty, and full. Empty category: there are only null references contained in the array, Non-Empty category: there is one or more references to Employee objects contained in the array, Full category: there are exactly twenty references to </w:t>
-      </w:r>
-      <w:r>
-        <w:rPr>
-          <w:color w:val="00B050"/>
-        </w:rPr>
-        <w:t xml:space="preserve">Emps contained in the array. </w:t>
-      </w:r>
-      <w:r>
-        <w:rPr>
-          <w:color w:val="00B050"/>
-          <w:u w:val="single"/>
-        </w:rPr>
-        <w:t>… why do we care..</w:t>
-      </w:r>
-      <w:r>
-        <w:rPr>
-          <w:color w:val="00B050"/>
-        </w:rPr>
-        <w:t xml:space="preserve">  </w:t>
-      </w:r>
-      <w:r>
-        <w:rPr>
-          <w:color w:val="FF0000"/>
-        </w:rPr>
-        <w:t xml:space="preserve">Finally, the Employee parameter can be split into categories. </w:t>
-      </w:r>
-      <w:r>
-        <w:rPr>
-          <w:color w:val="FF0000"/>
-        </w:rPr>
-        <w:t xml:space="preserve">Where the add </w:t>
-      </w:r>
-      <w:proofErr w:type="spellStart"/>
-      <w:r>
-        <w:rPr>
-          <w:color w:val="FF0000"/>
-        </w:rPr>
-        <w:t>emp</w:t>
-      </w:r>
-      <w:proofErr w:type="spellEnd"/>
-      <w:r>
-        <w:rPr>
-          <w:color w:val="FF0000"/>
-        </w:rPr>
-        <w:t xml:space="preserve"> method is concerned, the algorithm does not depend on the state of the emp. It only requires that the </w:t>
-      </w:r>
-      <w:proofErr w:type="spellStart"/>
-      <w:r>
-        <w:rPr>
-          <w:color w:val="FF0000"/>
-        </w:rPr>
-        <w:t>emp</w:t>
-      </w:r>
-      <w:proofErr w:type="spellEnd"/>
-      <w:r>
-        <w:rPr>
-          <w:color w:val="FF0000"/>
-        </w:rPr>
-        <w:t xml:space="preserve"> is not null. So, the </w:t>
-      </w:r>
-      <w:proofErr w:type="spellStart"/>
-      <w:r>
-        <w:rPr>
-          <w:color w:val="FF0000"/>
-        </w:rPr>
-        <w:t>emp</w:t>
-      </w:r>
-      <w:proofErr w:type="spellEnd"/>
-      <w:r>
-        <w:rPr>
-          <w:color w:val="FF0000"/>
-        </w:rPr>
-        <w:t xml:space="preserve"> parameter can be </w:t>
-      </w:r>
-      <w:proofErr w:type="spellStart"/>
-      <w:r>
-        <w:rPr>
-          <w:color w:val="FF0000"/>
-        </w:rPr>
-        <w:t>divied</w:t>
-      </w:r>
-      <w:proofErr w:type="spellEnd"/>
-      <w:r>
-        <w:rPr>
-          <w:color w:val="FF0000"/>
-        </w:rPr>
-        <w:t xml:space="preserve"> into </w:t>
-      </w:r>
-      <w:proofErr w:type="spellStart"/>
-      <w:r>
-        <w:rPr>
-          <w:color w:val="FF0000"/>
-        </w:rPr>
-        <w:t>to</w:t>
-      </w:r>
-      <w:proofErr w:type="spellEnd"/>
-      <w:r>
-        <w:rPr>
-          <w:color w:val="FF0000"/>
-        </w:rPr>
-        <w:t xml:space="preserve"> categories null or  non-null. This categorization might be trivial. </w:t>
-      </w:r>
+    <w:p>
+      <w:bookmarkStart w:id="0" w:name="_GoBack"/>
+      <w:bookmarkEnd w:id="0"/>
     </w:p>
     <w:sectPr>
       <w:footerReference w:type="default" r:id="rId7"/>

</xml_diff>